<commit_message>
Changed binding to MS Office dll and fixed some saving document bugs
</commit_message>
<xml_diff>
--- a/AccountingOfTrafficViolation/WordPattern/Accounting form.docx
+++ b/AccountingOfTrafficViolation/WordPattern/Accounting form.docx
@@ -1495,7 +1495,19 @@
               <w:rPr>
                 <w:lang w:val="en-US"/>
               </w:rPr>
-              <w:t>eginalCodeOfName</w:t>
+              <w:t>egi</w:t>
+            </w:r>
+            <w:r>
+              <w:rPr>
+                <w:lang w:val="en-US"/>
+              </w:rPr>
+              <w:t>o</w:t>
+            </w:r>
+            <w:r>
+              <w:rPr>
+                <w:lang w:val="en-US"/>
+              </w:rPr>
+              <w:t>nalCodeOfName</w:t>
             </w:r>
             <w:proofErr w:type="spellEnd"/>
             <w:r>
@@ -1829,7 +1841,19 @@
               <w:rPr>
                 <w:lang w:val="en-US"/>
               </w:rPr>
-              <w:t>eginalCodeOf</w:t>
+              <w:t>egi</w:t>
+            </w:r>
+            <w:r>
+              <w:rPr>
+                <w:lang w:val="en-US"/>
+              </w:rPr>
+              <w:t>o</w:t>
+            </w:r>
+            <w:r>
+              <w:rPr>
+                <w:lang w:val="en-US"/>
+              </w:rPr>
+              <w:t>nalCodeOf</w:t>
             </w:r>
             <w:r>
               <w:rPr>
@@ -2151,7 +2175,19 @@
               <w:rPr>
                 <w:lang w:val="en-US"/>
               </w:rPr>
-              <w:t>eginalCodeOf</w:t>
+              <w:t>egi</w:t>
+            </w:r>
+            <w:r>
+              <w:rPr>
+                <w:lang w:val="en-US"/>
+              </w:rPr>
+              <w:t>o</w:t>
+            </w:r>
+            <w:r>
+              <w:rPr>
+                <w:lang w:val="en-US"/>
+              </w:rPr>
+              <w:t>nalCodeOf</w:t>
             </w:r>
             <w:r>
               <w:rPr>
@@ -2520,7 +2556,21 @@
               <w:rPr>
                 <w:lang w:val="uk-UA"/>
               </w:rPr>
-              <w:t>eginalCodeOfBinding</w:t>
+              <w:t>egi</w:t>
+            </w:r>
+            <w:proofErr w:type="spellEnd"/>
+            <w:r>
+              <w:rPr>
+                <w:lang w:val="en-US"/>
+              </w:rPr>
+              <w:t>o</w:t>
+            </w:r>
+            <w:proofErr w:type="spellStart"/>
+            <w:r>
+              <w:rPr>
+                <w:lang w:val="uk-UA"/>
+              </w:rPr>
+              <w:t>nalCodeOfBinding</w:t>
             </w:r>
             <w:proofErr w:type="spellEnd"/>
             <w:r>
@@ -9546,7 +9596,7 @@
               <w:rPr>
                 <w:lang w:val="en-US"/>
               </w:rPr>
-              <w:t>v</w:t>
+              <w:t>Driver</w:t>
             </w:r>
             <w:r>
               <w:rPr>
@@ -9630,13 +9680,19 @@
               <w:rPr>
                 <w:lang w:val="en-US"/>
               </w:rPr>
-              <w:t>v</w:t>
-            </w:r>
-            <w:r>
-              <w:rPr>
-                <w:lang w:val="en-US"/>
-              </w:rPr>
-              <w:t>Surname2%</w:t>
+              <w:t xml:space="preserve"> </w:t>
+            </w:r>
+            <w:r>
+              <w:rPr>
+                <w:lang w:val="en-US"/>
+              </w:rPr>
+              <w:t>DriverSurname2</w:t>
+            </w:r>
+            <w:r>
+              <w:rPr>
+                <w:lang w:val="en-US"/>
+              </w:rPr>
+              <w:t>%</w:t>
             </w:r>
           </w:p>
           <w:p>
@@ -9720,19 +9776,13 @@
               <w:rPr>
                 <w:lang w:val="en-US"/>
               </w:rPr>
-              <w:t>v</w:t>
-            </w:r>
-            <w:r>
-              <w:rPr>
-                <w:lang w:val="en-US"/>
-              </w:rPr>
-              <w:t>Surname</w:t>
-            </w:r>
-            <w:r>
-              <w:rPr>
-                <w:lang w:val="en-US"/>
-              </w:rPr>
-              <w:t>3</w:t>
+              <w:t xml:space="preserve"> </w:t>
+            </w:r>
+            <w:r>
+              <w:rPr>
+                <w:lang w:val="en-US"/>
+              </w:rPr>
+              <w:t>DriverSurname3</w:t>
             </w:r>
             <w:r>
               <w:rPr>
@@ -9828,19 +9878,7 @@
               <w:rPr>
                 <w:lang w:val="en-US"/>
               </w:rPr>
-              <w:t>v</w:t>
-            </w:r>
-            <w:r>
-              <w:rPr>
-                <w:lang w:val="en-US"/>
-              </w:rPr>
-              <w:t>Surname</w:t>
-            </w:r>
-            <w:r>
-              <w:rPr>
-                <w:lang w:val="en-US"/>
-              </w:rPr>
-              <w:t>4</w:t>
+              <w:t xml:space="preserve"> DriverSurname4</w:t>
             </w:r>
             <w:r>
               <w:rPr>
@@ -9936,19 +9974,15 @@
               <w:rPr>
                 <w:lang w:val="en-US"/>
               </w:rPr>
-              <w:t>v</w:t>
-            </w:r>
-            <w:r>
-              <w:rPr>
-                <w:lang w:val="en-US"/>
-              </w:rPr>
-              <w:t>Surname</w:t>
-            </w:r>
-            <w:r>
-              <w:rPr>
-                <w:lang w:val="en-US"/>
-              </w:rPr>
-              <w:t>5</w:t>
+              <w:t xml:space="preserve"> </w:t>
+            </w:r>
+            <w:bookmarkStart w:id="0" w:name="_GoBack"/>
+            <w:bookmarkEnd w:id="0"/>
+            <w:r>
+              <w:rPr>
+                <w:lang w:val="en-US"/>
+              </w:rPr>
+              <w:t>DriverSurname5</w:t>
             </w:r>
             <w:r>
               <w:rPr>
@@ -15837,7 +15871,6 @@
                 <w:lang w:val="uk-UA"/>
               </w:rPr>
             </w:pPr>
-            <w:bookmarkStart w:id="0" w:name="_GoBack" w:colFirst="4" w:colLast="7"/>
             <w:r>
               <w:rPr>
                 <w:spacing w:val="-8"/>
@@ -16053,7 +16086,6 @@
           </w:p>
         </w:tc>
       </w:tr>
-      <w:bookmarkEnd w:id="0"/>
       <w:tr>
         <w:trPr>
           <w:gridAfter w:val="1"/>
@@ -17160,7 +17192,7 @@
 </file>
 
 <file path=customXml/itemProps1.xml><?xml version="1.0" encoding="utf-8"?>
-<ds:datastoreItem xmlns:ds="http://schemas.openxmlformats.org/officeDocument/2006/customXml" ds:itemID="{6D49B45C-B9D9-493E-8B75-09EFC174B9AE}">
+<ds:datastoreItem xmlns:ds="http://schemas.openxmlformats.org/officeDocument/2006/customXml" ds:itemID="{1D8ECCB9-781B-4B5D-AB2B-B17294B836B3}">
   <ds:schemaRefs>
     <ds:schemaRef ds:uri="http://schemas.openxmlformats.org/officeDocument/2006/bibliography"/>
   </ds:schemaRefs>

</xml_diff>